<commit_message>
WRKG version for hw-2 renamed some variables, improve readability
</commit_message>
<xml_diff>
--- a/wk-2/hw-2/hw-2.docx
+++ b/wk-2/hw-2/hw-2.docx
@@ -62,6 +62,80 @@
         <w:rPr>
           <w:color w:val="000000"/>
         </w:rPr>
+        <w:t xml:space="preserve">as well as the output of our file: </w:t>
+      </w:r>
+    </w:p>
+    <w:p>
+      <w:pPr>
+        <w:pStyle w:val="Normal"/>
+        <w:bidi w:val="0"/>
+        <w:jc w:val="left"/>
+        <w:rPr>
+          <w:color w:val="000000"/>
+        </w:rPr>
+      </w:pPr>
+      <w:r>
+        <w:rPr/>
+        <w:drawing>
+          <wp:anchor behindDoc="0" distT="0" distB="0" distL="0" distR="0" simplePos="0" locked="0" layoutInCell="0" allowOverlap="1" relativeHeight="2">
+            <wp:simplePos x="0" y="0"/>
+            <wp:positionH relativeFrom="column">
+              <wp:align>center</wp:align>
+            </wp:positionH>
+            <wp:positionV relativeFrom="paragraph">
+              <wp:posOffset>635</wp:posOffset>
+            </wp:positionV>
+            <wp:extent cx="6332220" cy="4335145"/>
+            <wp:effectExtent l="0" t="0" r="0" b="0"/>
+            <wp:wrapSquare wrapText="largest"/>
+            <wp:docPr id="1" name="Image1" descr=""/>
+            <wp:cNvGraphicFramePr>
+              <a:graphicFrameLocks xmlns:a="http://schemas.openxmlformats.org/drawingml/2006/main" noChangeAspect="1"/>
+            </wp:cNvGraphicFramePr>
+            <a:graphic xmlns:a="http://schemas.openxmlformats.org/drawingml/2006/main">
+              <a:graphicData uri="http://schemas.openxmlformats.org/drawingml/2006/picture">
+                <pic:pic xmlns:pic="http://schemas.openxmlformats.org/drawingml/2006/picture">
+                  <pic:nvPicPr>
+                    <pic:cNvPr id="1" name="Image1" descr=""/>
+                    <pic:cNvPicPr>
+                      <a:picLocks noChangeAspect="1" noChangeArrowheads="1"/>
+                    </pic:cNvPicPr>
+                  </pic:nvPicPr>
+                  <pic:blipFill>
+                    <a:blip r:embed="rId2"/>
+                    <a:stretch>
+                      <a:fillRect/>
+                    </a:stretch>
+                  </pic:blipFill>
+                  <pic:spPr bwMode="auto">
+                    <a:xfrm>
+                      <a:off x="0" y="0"/>
+                      <a:ext cx="6332220" cy="4335145"/>
+                    </a:xfrm>
+                    <a:prstGeom prst="rect">
+                      <a:avLst/>
+                    </a:prstGeom>
+                  </pic:spPr>
+                </pic:pic>
+              </a:graphicData>
+            </a:graphic>
+          </wp:anchor>
+        </w:drawing>
+      </w:r>
+    </w:p>
+    <w:p>
+      <w:pPr>
+        <w:pStyle w:val="Normal"/>
+        <w:bidi w:val="0"/>
+        <w:jc w:val="left"/>
+        <w:rPr>
+          <w:color w:val="000000"/>
+        </w:rPr>
+      </w:pPr>
+      <w:r>
+        <w:rPr>
+          <w:color w:val="000000"/>
+        </w:rPr>
         <w:t># lib for retrieving src file from web</w:t>
       </w:r>
     </w:p>
@@ -347,9 +421,7 @@
         </w:rPr>
       </w:pPr>
       <w:r>
-        <w:rPr>
-          <w:color w:val="000000"/>
-        </w:rPr>
+        <w:rPr/>
       </w:r>
     </w:p>
     <w:p>
@@ -442,9 +514,7 @@
         </w:rPr>
       </w:pPr>
       <w:r>
-        <w:rPr>
-          <w:color w:val="000000"/>
-        </w:rPr>
+        <w:rPr/>
       </w:r>
     </w:p>
     <w:p>
@@ -521,9 +591,7 @@
         </w:rPr>
       </w:pPr>
       <w:r>
-        <w:rPr>
-          <w:color w:val="000000"/>
-        </w:rPr>
+        <w:rPr/>
       </w:r>
     </w:p>
     <w:p>
@@ -770,9 +838,7 @@
         </w:rPr>
       </w:pPr>
       <w:r>
-        <w:rPr>
-          <w:color w:val="000000"/>
-        </w:rPr>
+        <w:rPr/>
       </w:r>
     </w:p>
     <w:p>
@@ -829,9 +895,7 @@
         </w:rPr>
       </w:pPr>
       <w:r>
-        <w:rPr>
-          <w:color w:val="000000"/>
-        </w:rPr>
+        <w:rPr/>
       </w:r>
     </w:p>
     <w:p>
@@ -1220,9 +1284,7 @@
         </w:rPr>
       </w:pPr>
       <w:r>
-        <w:rPr>
-          <w:color w:val="000000"/>
-        </w:rPr>
+        <w:rPr/>
       </w:r>
     </w:p>
     <w:p>
@@ -1713,9 +1775,7 @@
         </w:rPr>
       </w:pPr>
       <w:r>
-        <w:rPr>
-          <w:color w:val="000000"/>
-        </w:rPr>
+        <w:rPr/>
       </w:r>
     </w:p>
     <w:p>
@@ -1858,9 +1918,7 @@
         </w:rPr>
       </w:pPr>
       <w:r>
-        <w:rPr>
-          <w:color w:val="000000"/>
-        </w:rPr>
+        <w:rPr/>
       </w:r>
     </w:p>
     <w:p>
@@ -2172,7 +2230,7 @@
         <w:rPr>
           <w:color w:val="000000"/>
         </w:rPr>
-        <w:t>#linear_model = sklearn.linear_model.LogisticRegressionCV(cv=5)</w:t>
+        <w:t>linear_model = sklearn.linear_model.LogisticRegressionCV(cv=5)</w:t>
       </w:r>
     </w:p>
     <w:p>
@@ -2194,7 +2252,23 @@
         <w:rPr>
           <w:color w:val="000000"/>
         </w:rPr>
-        <w:t>linear_model = sklearn.linear_model.LogisticRegressionCV(cv=5)</w:t>
+        <w:t>set_data_dict = {}</w:t>
+      </w:r>
+    </w:p>
+    <w:p>
+      <w:pPr>
+        <w:pStyle w:val="Normal"/>
+        <w:bidi w:val="0"/>
+        <w:jc w:val="left"/>
+        <w:rPr>
+          <w:color w:val="000000"/>
+        </w:rPr>
+      </w:pPr>
+      <w:r>
+        <w:rPr>
+          <w:color w:val="000000"/>
+        </w:rPr>
+        <w:t xml:space="preserve">    </w:t>
       </w:r>
     </w:p>
     <w:p>
@@ -2216,6 +2290,226 @@
         <w:rPr>
           <w:color w:val="000000"/>
         </w:rPr>
+        <w:t>for set_name, index_vec in index_dict.items():</w:t>
+      </w:r>
+    </w:p>
+    <w:p>
+      <w:pPr>
+        <w:pStyle w:val="Normal"/>
+        <w:bidi w:val="0"/>
+        <w:jc w:val="left"/>
+        <w:rPr>
+          <w:color w:val="000000"/>
+        </w:rPr>
+      </w:pPr>
+      <w:r>
+        <w:rPr>
+          <w:color w:val="000000"/>
+        </w:rPr>
+        <w:t xml:space="preserve">                </w:t>
+      </w:r>
+      <w:r>
+        <w:rPr>
+          <w:color w:val="000000"/>
+        </w:rPr>
+        <w:t xml:space="preserve">set_data_dict[set_name] = ( </w:t>
+      </w:r>
+    </w:p>
+    <w:p>
+      <w:pPr>
+        <w:pStyle w:val="Normal"/>
+        <w:bidi w:val="0"/>
+        <w:jc w:val="left"/>
+        <w:rPr>
+          <w:color w:val="000000"/>
+        </w:rPr>
+      </w:pPr>
+      <w:r>
+        <w:rPr>
+          <w:color w:val="000000"/>
+        </w:rPr>
+        <w:t xml:space="preserve">                    </w:t>
+      </w:r>
+      <w:r>
+        <w:rPr>
+          <w:color w:val="000000"/>
+        </w:rPr>
+        <w:t>input_mat [ index_vec ],</w:t>
+      </w:r>
+    </w:p>
+    <w:p>
+      <w:pPr>
+        <w:pStyle w:val="Normal"/>
+        <w:bidi w:val="0"/>
+        <w:jc w:val="left"/>
+        <w:rPr>
+          <w:color w:val="000000"/>
+        </w:rPr>
+      </w:pPr>
+      <w:r>
+        <w:rPr>
+          <w:color w:val="000000"/>
+        </w:rPr>
+        <w:t xml:space="preserve">                    </w:t>
+      </w:r>
+      <w:r>
+        <w:rPr>
+          <w:color w:val="000000"/>
+        </w:rPr>
+        <w:t>output_vec.iloc[index_vec]</w:t>
+      </w:r>
+    </w:p>
+    <w:p>
+      <w:pPr>
+        <w:pStyle w:val="Normal"/>
+        <w:bidi w:val="0"/>
+        <w:jc w:val="left"/>
+        <w:rPr>
+          <w:color w:val="000000"/>
+        </w:rPr>
+      </w:pPr>
+      <w:r>
+        <w:rPr>
+          <w:color w:val="000000"/>
+        </w:rPr>
+        <w:t xml:space="preserve">                    </w:t>
+      </w:r>
+      <w:r>
+        <w:rPr>
+          <w:color w:val="000000"/>
+        </w:rPr>
+        <w:t xml:space="preserve">)   </w:t>
+      </w:r>
+    </w:p>
+    <w:p>
+      <w:pPr>
+        <w:pStyle w:val="Normal"/>
+        <w:bidi w:val="0"/>
+        <w:jc w:val="left"/>
+        <w:rPr>
+          <w:color w:val="000000"/>
+        </w:rPr>
+      </w:pPr>
+      <w:r>
+        <w:rPr>
+          <w:color w:val="000000"/>
+        </w:rPr>
+        <w:t xml:space="preserve">            </w:t>
+      </w:r>
+      <w:r>
+        <w:rPr>
+          <w:color w:val="000000"/>
+        </w:rPr>
+        <w:t># * is unpacking a tuple to use as the different positional arguments</w:t>
+      </w:r>
+    </w:p>
+    <w:p>
+      <w:pPr>
+        <w:pStyle w:val="Normal"/>
+        <w:bidi w:val="0"/>
+        <w:jc w:val="left"/>
+        <w:rPr>
+          <w:color w:val="000000"/>
+        </w:rPr>
+      </w:pPr>
+      <w:r>
+        <w:rPr>
+          <w:color w:val="000000"/>
+        </w:rPr>
+        <w:t xml:space="preserve">            </w:t>
+      </w:r>
+      <w:r>
+        <w:rPr>
+          <w:color w:val="000000"/>
+        </w:rPr>
+        <w:t># clf.fit(set_data_dict["train"][0], set_data_dict["train"][1])</w:t>
+      </w:r>
+    </w:p>
+    <w:p>
+      <w:pPr>
+        <w:pStyle w:val="Normal"/>
+        <w:bidi w:val="0"/>
+        <w:jc w:val="left"/>
+        <w:rPr>
+          <w:color w:val="000000"/>
+        </w:rPr>
+      </w:pPr>
+      <w:r>
+        <w:rPr>
+          <w:color w:val="000000"/>
+        </w:rPr>
+        <w:t xml:space="preserve">            </w:t>
+      </w:r>
+      <w:r>
+        <w:rPr>
+          <w:color w:val="000000"/>
+        </w:rPr>
+        <w:t># train models and stub out linear_model</w:t>
+      </w:r>
+    </w:p>
+    <w:p>
+      <w:pPr>
+        <w:pStyle w:val="Normal"/>
+        <w:bidi w:val="0"/>
+        <w:jc w:val="left"/>
+        <w:rPr>
+          <w:color w:val="000000"/>
+        </w:rPr>
+      </w:pPr>
+      <w:r>
+        <w:rPr>
+          <w:color w:val="000000"/>
+        </w:rPr>
+        <w:t xml:space="preserve">            </w:t>
+      </w:r>
+      <w:r>
+        <w:rPr>
+          <w:color w:val="000000"/>
+        </w:rPr>
+        <w:t>clf.fit(*set_data_dict["train"])</w:t>
+      </w:r>
+    </w:p>
+    <w:p>
+      <w:pPr>
+        <w:pStyle w:val="Normal"/>
+        <w:bidi w:val="0"/>
+        <w:jc w:val="left"/>
+        <w:rPr>
+          <w:color w:val="000000"/>
+        </w:rPr>
+      </w:pPr>
+      <w:r>
+        <w:rPr>
+          <w:color w:val="000000"/>
+        </w:rPr>
+        <w:t xml:space="preserve">            </w:t>
+      </w:r>
+      <w:r>
+        <w:rPr>
+          <w:color w:val="000000"/>
+        </w:rPr>
+        <w:t># method 2: dict instead of tuple.</w:t>
+      </w:r>
+    </w:p>
+    <w:p>
+      <w:pPr>
+        <w:pStyle w:val="Normal"/>
+        <w:bidi w:val="0"/>
+        <w:jc w:val="left"/>
+        <w:rPr>
+          <w:color w:val="000000"/>
+        </w:rPr>
+      </w:pPr>
+      <w:r>
+        <w:rPr>
+          <w:color w:val="000000"/>
+        </w:rPr>
+        <w:t xml:space="preserve">            </w:t>
+      </w:r>
+      <w:r>
+        <w:rPr>
+          <w:color w:val="000000"/>
+        </w:rPr>
         <w:t>set_data_dict = {}</w:t>
       </w:r>
     </w:p>
@@ -2229,10 +2523,7 @@
         </w:rPr>
       </w:pPr>
       <w:r>
-        <w:rPr>
-          <w:color w:val="000000"/>
-        </w:rPr>
-        <w:t xml:space="preserve">    </w:t>
+        <w:rPr/>
       </w:r>
     </w:p>
     <w:p>
@@ -2276,7 +2567,7 @@
         <w:rPr>
           <w:color w:val="000000"/>
         </w:rPr>
-        <w:t xml:space="preserve">set_data_dict[set_name] = ( </w:t>
+        <w:t xml:space="preserve">set_data_dict[set_name] = { </w:t>
       </w:r>
     </w:p>
     <w:p>
@@ -2298,7 +2589,7 @@
         <w:rPr>
           <w:color w:val="000000"/>
         </w:rPr>
-        <w:t>input_mat [ index_vec ],</w:t>
+        <w:t>"X":input_mat[index_vec],</w:t>
       </w:r>
     </w:p>
     <w:p>
@@ -2320,7 +2611,7 @@
         <w:rPr>
           <w:color w:val="000000"/>
         </w:rPr>
-        <w:t>output_vec.iloc[index_vec]</w:t>
+        <w:t>"y":output_vec.iloc[index_vec]</w:t>
       </w:r>
     </w:p>
     <w:p>
@@ -2342,7 +2633,7 @@
         <w:rPr>
           <w:color w:val="000000"/>
         </w:rPr>
-        <w:t xml:space="preserve">)   </w:t>
+        <w:t xml:space="preserve">}   </w:t>
       </w:r>
     </w:p>
     <w:p>
@@ -2364,7 +2655,7 @@
         <w:rPr>
           <w:color w:val="000000"/>
         </w:rPr>
-        <w:t># * is unpacking a tuple to use as the different positional arguments</w:t>
+        <w:t># ** is unpacking a dict to use as the named arguments</w:t>
       </w:r>
     </w:p>
     <w:p>
@@ -2386,7 +2677,7 @@
         <w:rPr>
           <w:color w:val="000000"/>
         </w:rPr>
-        <w:t># clf.fit(set_data_dict["train"][0], set_data_dict["train"][1])</w:t>
+        <w:t xml:space="preserve"># train models and stub out linear_model and create algo for finding </w:t>
       </w:r>
     </w:p>
     <w:p>
@@ -2408,7 +2699,7 @@
         <w:rPr>
           <w:color w:val="000000"/>
         </w:rPr>
-        <w:t># train models and stub out linear_model</w:t>
+        <w:t># mode</w:t>
       </w:r>
     </w:p>
     <w:p>
@@ -2430,7 +2721,7 @@
         <w:rPr>
           <w:color w:val="000000"/>
         </w:rPr>
-        <w:t>clf.fit(*set_data_dict["train"])</w:t>
+        <w:t># clf.fit(X=set_data_dict["train"]["X"], y=set_data_dict["train"]["y"]])</w:t>
       </w:r>
     </w:p>
     <w:p>
@@ -2452,7 +2743,7 @@
         <w:rPr>
           <w:color w:val="000000"/>
         </w:rPr>
-        <w:t># method 2: dict instead of tuple.</w:t>
+        <w:t>clf.fit(**set_data_dict["train"])</w:t>
       </w:r>
     </w:p>
     <w:p>
@@ -2474,22 +2765,7 @@
         <w:rPr>
           <w:color w:val="000000"/>
         </w:rPr>
-        <w:t>set_data_dict = {}</w:t>
-      </w:r>
-    </w:p>
-    <w:p>
-      <w:pPr>
-        <w:pStyle w:val="Normal"/>
-        <w:bidi w:val="0"/>
-        <w:jc w:val="left"/>
-        <w:rPr>
-          <w:color w:val="000000"/>
-        </w:rPr>
-      </w:pPr>
-      <w:r>
-        <w:rPr>
-          <w:color w:val="000000"/>
-        </w:rPr>
+        <w:t>#mode = max(set(output_vec))</w:t>
       </w:r>
     </w:p>
     <w:p>
@@ -2511,7 +2787,165 @@
         <w:rPr>
           <w:color w:val="000000"/>
         </w:rPr>
-        <w:t>for set_name, index_vec in index_dict.items():</w:t>
+        <w:t>featureless_model = mode(output_vec)</w:t>
+      </w:r>
+    </w:p>
+    <w:p>
+      <w:pPr>
+        <w:pStyle w:val="Normal"/>
+        <w:bidi w:val="0"/>
+        <w:jc w:val="left"/>
+        <w:rPr>
+          <w:color w:val="000000"/>
+        </w:rPr>
+      </w:pPr>
+      <w:r>
+        <w:rPr>
+          <w:color w:val="000000"/>
+        </w:rPr>
+        <w:t xml:space="preserve">            </w:t>
+      </w:r>
+      <w:r>
+        <w:rPr>
+          <w:color w:val="000000"/>
+        </w:rPr>
+        <w:t>linear_model.fit(**set_data_dict["train"])</w:t>
+      </w:r>
+    </w:p>
+    <w:p>
+      <w:pPr>
+        <w:pStyle w:val="Normal"/>
+        <w:bidi w:val="0"/>
+        <w:jc w:val="left"/>
+        <w:rPr>
+          <w:color w:val="000000"/>
+        </w:rPr>
+      </w:pPr>
+      <w:r>
+        <w:rPr>
+          <w:color w:val="000000"/>
+        </w:rPr>
+        <w:t xml:space="preserve">            </w:t>
+      </w:r>
+    </w:p>
+    <w:p>
+      <w:pPr>
+        <w:pStyle w:val="Normal"/>
+        <w:bidi w:val="0"/>
+        <w:jc w:val="left"/>
+        <w:rPr>
+          <w:color w:val="000000"/>
+        </w:rPr>
+      </w:pPr>
+      <w:r>
+        <w:rPr>
+          <w:color w:val="000000"/>
+        </w:rPr>
+        <w:t xml:space="preserve">            </w:t>
+      </w:r>
+      <w:r>
+        <w:rPr>
+          <w:color w:val="000000"/>
+        </w:rPr>
+        <w:t>clf.best_params_</w:t>
+      </w:r>
+    </w:p>
+    <w:p>
+      <w:pPr>
+        <w:pStyle w:val="Normal"/>
+        <w:bidi w:val="0"/>
+        <w:jc w:val="left"/>
+        <w:rPr>
+          <w:color w:val="000000"/>
+        </w:rPr>
+      </w:pPr>
+      <w:r>
+        <w:rPr>
+          <w:color w:val="000000"/>
+        </w:rPr>
+        <w:t xml:space="preserve">    </w:t>
+      </w:r>
+    </w:p>
+    <w:p>
+      <w:pPr>
+        <w:pStyle w:val="Normal"/>
+        <w:bidi w:val="0"/>
+        <w:jc w:val="left"/>
+        <w:rPr>
+          <w:color w:val="000000"/>
+        </w:rPr>
+      </w:pPr>
+      <w:r>
+        <w:rPr>
+          <w:color w:val="000000"/>
+        </w:rPr>
+        <w:t xml:space="preserve">            </w:t>
+      </w:r>
+      <w:r>
+        <w:rPr>
+          <w:color w:val="000000"/>
+        </w:rPr>
+        <w:t>cv_df = pd.DataFrame(clf.cv_results_)</w:t>
+      </w:r>
+    </w:p>
+    <w:p>
+      <w:pPr>
+        <w:pStyle w:val="Normal"/>
+        <w:bidi w:val="0"/>
+        <w:jc w:val="left"/>
+        <w:rPr>
+          <w:color w:val="000000"/>
+        </w:rPr>
+      </w:pPr>
+      <w:r>
+        <w:rPr>
+          <w:color w:val="000000"/>
+        </w:rPr>
+        <w:t xml:space="preserve">            </w:t>
+      </w:r>
+      <w:r>
+        <w:rPr>
+          <w:color w:val="000000"/>
+        </w:rPr>
+        <w:t>cv_df.loc[:,["param_n_neighbors","mean_test_score"]]</w:t>
+      </w:r>
+    </w:p>
+    <w:p>
+      <w:pPr>
+        <w:pStyle w:val="Normal"/>
+        <w:bidi w:val="0"/>
+        <w:jc w:val="left"/>
+        <w:rPr>
+          <w:color w:val="000000"/>
+        </w:rPr>
+      </w:pPr>
+      <w:r>
+        <w:rPr>
+          <w:color w:val="000000"/>
+        </w:rPr>
+        <w:t xml:space="preserve">            </w:t>
+      </w:r>
+    </w:p>
+    <w:p>
+      <w:pPr>
+        <w:pStyle w:val="Normal"/>
+        <w:bidi w:val="0"/>
+        <w:jc w:val="left"/>
+        <w:rPr>
+          <w:color w:val="000000"/>
+        </w:rPr>
+      </w:pPr>
+      <w:r>
+        <w:rPr>
+          <w:color w:val="000000"/>
+        </w:rPr>
+        <w:t xml:space="preserve">            </w:t>
+      </w:r>
+      <w:r>
+        <w:rPr>
+          <w:color w:val="000000"/>
+        </w:rPr>
+        <w:t xml:space="preserve">pred_dict = { </w:t>
       </w:r>
     </w:p>
     <w:p>
@@ -2533,7 +2967,155 @@
         <w:rPr>
           <w:color w:val="000000"/>
         </w:rPr>
-        <w:t xml:space="preserve">set_data_dict[set_name] = { </w:t>
+        <w:t>"nearest_neighbors":clf.predict(set_data_dict["test"]["X"]),</w:t>
+      </w:r>
+    </w:p>
+    <w:p>
+      <w:pPr>
+        <w:pStyle w:val="Normal"/>
+        <w:bidi w:val="0"/>
+        <w:jc w:val="left"/>
+        <w:rPr>
+          <w:color w:val="000000"/>
+        </w:rPr>
+      </w:pPr>
+      <w:r>
+        <w:rPr>
+          <w:color w:val="000000"/>
+        </w:rPr>
+        <w:t xml:space="preserve">                </w:t>
+      </w:r>
+      <w:r>
+        <w:rPr>
+          <w:color w:val="000000"/>
+        </w:rPr>
+        <w:t>#TODO add featureless and linear_model.</w:t>
+      </w:r>
+    </w:p>
+    <w:p>
+      <w:pPr>
+        <w:pStyle w:val="Normal"/>
+        <w:bidi w:val="0"/>
+        <w:jc w:val="left"/>
+        <w:rPr>
+          <w:color w:val="000000"/>
+        </w:rPr>
+      </w:pPr>
+      <w:r>
+        <w:rPr>
+          <w:color w:val="000000"/>
+        </w:rPr>
+        <w:t xml:space="preserve">                </w:t>
+      </w:r>
+      <w:r>
+        <w:rPr>
+          <w:color w:val="000000"/>
+        </w:rPr>
+        <w:t>"featureless": featureless_model,</w:t>
+      </w:r>
+    </w:p>
+    <w:p>
+      <w:pPr>
+        <w:pStyle w:val="Normal"/>
+        <w:bidi w:val="0"/>
+        <w:jc w:val="left"/>
+        <w:rPr>
+          <w:color w:val="000000"/>
+        </w:rPr>
+      </w:pPr>
+      <w:r>
+        <w:rPr>
+          <w:color w:val="000000"/>
+        </w:rPr>
+        <w:t xml:space="preserve">                </w:t>
+      </w:r>
+      <w:r>
+        <w:rPr>
+          <w:color w:val="000000"/>
+        </w:rPr>
+        <w:t>"linear_model": linear_model.predict(set_data_dict["test"]["X"])</w:t>
+      </w:r>
+    </w:p>
+    <w:p>
+      <w:pPr>
+        <w:pStyle w:val="Normal"/>
+        <w:bidi w:val="0"/>
+        <w:jc w:val="left"/>
+        <w:rPr>
+          <w:color w:val="000000"/>
+        </w:rPr>
+      </w:pPr>
+      <w:r>
+        <w:rPr>
+          <w:color w:val="000000"/>
+        </w:rPr>
+        <w:t xml:space="preserve">                </w:t>
+      </w:r>
+      <w:r>
+        <w:rPr>
+          <w:color w:val="000000"/>
+        </w:rPr>
+        <w:t>}</w:t>
+      </w:r>
+    </w:p>
+    <w:p>
+      <w:pPr>
+        <w:pStyle w:val="Normal"/>
+        <w:bidi w:val="0"/>
+        <w:jc w:val="left"/>
+        <w:rPr>
+          <w:color w:val="000000"/>
+        </w:rPr>
+      </w:pPr>
+      <w:r>
+        <w:rPr>
+          <w:color w:val="000000"/>
+        </w:rPr>
+        <w:t xml:space="preserve">    </w:t>
+      </w:r>
+    </w:p>
+    <w:p>
+      <w:pPr>
+        <w:pStyle w:val="Normal"/>
+        <w:bidi w:val="0"/>
+        <w:jc w:val="left"/>
+        <w:rPr>
+          <w:color w:val="000000"/>
+        </w:rPr>
+      </w:pPr>
+      <w:r>
+        <w:rPr>
+          <w:color w:val="000000"/>
+        </w:rPr>
+        <w:t xml:space="preserve">            </w:t>
+      </w:r>
+      <w:r>
+        <w:rPr>
+          <w:color w:val="000000"/>
+        </w:rPr>
+        <w:t>for algorithm, pred_vec in pred_dict.items():</w:t>
+      </w:r>
+    </w:p>
+    <w:p>
+      <w:pPr>
+        <w:pStyle w:val="Normal"/>
+        <w:bidi w:val="0"/>
+        <w:jc w:val="left"/>
+        <w:rPr>
+          <w:color w:val="000000"/>
+        </w:rPr>
+      </w:pPr>
+      <w:r>
+        <w:rPr>
+          <w:color w:val="000000"/>
+        </w:rPr>
+        <w:t xml:space="preserve">                </w:t>
+      </w:r>
+      <w:r>
+        <w:rPr>
+          <w:color w:val="000000"/>
+        </w:rPr>
+        <w:t xml:space="preserve">test_acc_dict = { </w:t>
       </w:r>
     </w:p>
     <w:p>
@@ -2555,7 +3137,29 @@
         <w:rPr>
           <w:color w:val="000000"/>
         </w:rPr>
-        <w:t>"X":input_mat[index_vec],</w:t>
+        <w:t>"test_accuracy_percentage":(</w:t>
+      </w:r>
+    </w:p>
+    <w:p>
+      <w:pPr>
+        <w:pStyle w:val="Normal"/>
+        <w:bidi w:val="0"/>
+        <w:jc w:val="left"/>
+        <w:rPr>
+          <w:color w:val="000000"/>
+        </w:rPr>
+      </w:pPr>
+      <w:r>
+        <w:rPr>
+          <w:color w:val="000000"/>
+        </w:rPr>
+        <w:t xml:space="preserve">                        </w:t>
+      </w:r>
+      <w:r>
+        <w:rPr>
+          <w:color w:val="000000"/>
+        </w:rPr>
+        <w:t>pred_vec == set_data_dict["test"]["y"]).mean()*100,</w:t>
       </w:r>
     </w:p>
     <w:p>
@@ -2577,7 +3181,7 @@
         <w:rPr>
           <w:color w:val="000000"/>
         </w:rPr>
-        <w:t>"y":output_vec.iloc[index_vec]</w:t>
+        <w:t>"data_set":data_set,</w:t>
       </w:r>
     </w:p>
     <w:p>
@@ -2599,6 +3203,50 @@
         <w:rPr>
           <w:color w:val="000000"/>
         </w:rPr>
+        <w:t>"fold_id":fold_id,</w:t>
+      </w:r>
+    </w:p>
+    <w:p>
+      <w:pPr>
+        <w:pStyle w:val="Normal"/>
+        <w:bidi w:val="0"/>
+        <w:jc w:val="left"/>
+        <w:rPr>
+          <w:color w:val="000000"/>
+        </w:rPr>
+      </w:pPr>
+      <w:r>
+        <w:rPr>
+          <w:color w:val="000000"/>
+        </w:rPr>
+        <w:t xml:space="preserve">                    </w:t>
+      </w:r>
+      <w:r>
+        <w:rPr>
+          <w:color w:val="000000"/>
+        </w:rPr>
+        <w:t>"algorithm":algorithm</w:t>
+      </w:r>
+    </w:p>
+    <w:p>
+      <w:pPr>
+        <w:pStyle w:val="Normal"/>
+        <w:bidi w:val="0"/>
+        <w:jc w:val="left"/>
+        <w:rPr>
+          <w:color w:val="000000"/>
+        </w:rPr>
+      </w:pPr>
+      <w:r>
+        <w:rPr>
+          <w:color w:val="000000"/>
+        </w:rPr>
+        <w:t xml:space="preserve">                    </w:t>
+      </w:r>
+      <w:r>
+        <w:rPr>
+          <w:color w:val="000000"/>
+        </w:rPr>
         <w:t xml:space="preserve">}   </w:t>
       </w:r>
     </w:p>
@@ -2615,13 +3263,236 @@
         <w:rPr>
           <w:color w:val="000000"/>
         </w:rPr>
+        <w:t xml:space="preserve">                </w:t>
+      </w:r>
+      <w:r>
+        <w:rPr>
+          <w:color w:val="000000"/>
+        </w:rPr>
+        <w:t>test_acc_df_list.append(pd.DataFrame(test_acc_dict, index=[0]))</w:t>
+      </w:r>
+    </w:p>
+    <w:p>
+      <w:pPr>
+        <w:pStyle w:val="Normal"/>
+        <w:bidi w:val="0"/>
+        <w:jc w:val="left"/>
+        <w:rPr>
+          <w:color w:val="000000"/>
+        </w:rPr>
+      </w:pPr>
+      <w:r>
+        <w:rPr/>
+      </w:r>
+    </w:p>
+    <w:p>
+      <w:pPr>
+        <w:pStyle w:val="Normal"/>
+        <w:bidi w:val="0"/>
+        <w:jc w:val="left"/>
+        <w:rPr>
+          <w:color w:val="000000"/>
+        </w:rPr>
+      </w:pPr>
+      <w:r>
+        <w:rPr>
+          <w:color w:val="000000"/>
+        </w:rPr>
+        <w:t xml:space="preserve">    </w:t>
+      </w:r>
+      <w:r>
+        <w:rPr>
+          <w:color w:val="000000"/>
+        </w:rPr>
+        <w:t>test_acc_df = pd.concat(test_acc_df_list)</w:t>
+      </w:r>
+    </w:p>
+    <w:p>
+      <w:pPr>
+        <w:pStyle w:val="Normal"/>
+        <w:bidi w:val="0"/>
+        <w:jc w:val="left"/>
+        <w:rPr>
+          <w:color w:val="000000"/>
+        </w:rPr>
+      </w:pPr>
+      <w:r>
+        <w:rPr/>
+      </w:r>
+    </w:p>
+    <w:p>
+      <w:pPr>
+        <w:pStyle w:val="Normal"/>
+        <w:bidi w:val="0"/>
+        <w:jc w:val="left"/>
+        <w:rPr>
+          <w:color w:val="000000"/>
+        </w:rPr>
+      </w:pPr>
+      <w:r>
+        <w:rPr>
+          <w:color w:val="000000"/>
+        </w:rPr>
+        <w:t xml:space="preserve">    </w:t>
+      </w:r>
+      <w:r>
+        <w:rPr>
+          <w:color w:val="000000"/>
+        </w:rPr>
+        <w:t>return test_acc_df</w:t>
+      </w:r>
+    </w:p>
+    <w:p>
+      <w:pPr>
+        <w:pStyle w:val="Normal"/>
+        <w:bidi w:val="0"/>
+        <w:jc w:val="left"/>
+        <w:rPr>
+          <w:color w:val="000000"/>
+        </w:rPr>
+      </w:pPr>
+      <w:r>
+        <w:rPr/>
+      </w:r>
+    </w:p>
+    <w:p>
+      <w:pPr>
+        <w:pStyle w:val="Normal"/>
+        <w:bidi w:val="0"/>
+        <w:jc w:val="left"/>
+        <w:rPr>
+          <w:color w:val="000000"/>
+        </w:rPr>
+      </w:pPr>
+      <w:r>
+        <w:rPr>
+          <w:color w:val="000000"/>
+        </w:rPr>
+        <w:t>"""</w:t>
+      </w:r>
+    </w:p>
+    <w:p>
+      <w:pPr>
+        <w:pStyle w:val="Normal"/>
+        <w:bidi w:val="0"/>
+        <w:jc w:val="left"/>
+        <w:rPr>
+          <w:color w:val="000000"/>
+        </w:rPr>
+      </w:pPr>
+      <w:r>
+        <w:rPr>
+          <w:color w:val="000000"/>
+        </w:rPr>
+        <w:t xml:space="preserve">an attempt to modularize our code to improve readibility, this method </w:t>
+      </w:r>
+    </w:p>
+    <w:p>
+      <w:pPr>
+        <w:pStyle w:val="Normal"/>
+        <w:bidi w:val="0"/>
+        <w:jc w:val="left"/>
+        <w:rPr>
+          <w:color w:val="000000"/>
+        </w:rPr>
+      </w:pPr>
+      <w:r>
+        <w:rPr>
+          <w:color w:val="000000"/>
+        </w:rPr>
+        <w:t xml:space="preserve">will make a ggplot to visually examine which learning algorithm is </w:t>
+      </w:r>
+    </w:p>
+    <w:p>
+      <w:pPr>
+        <w:pStyle w:val="Normal"/>
+        <w:bidi w:val="0"/>
+        <w:jc w:val="left"/>
+        <w:rPr>
+          <w:color w:val="000000"/>
+        </w:rPr>
+      </w:pPr>
+      <w:r>
+        <w:rPr>
+          <w:color w:val="000000"/>
+        </w:rPr>
+        <w:t>best for each data set</w:t>
+      </w:r>
+    </w:p>
+    <w:p>
+      <w:pPr>
+        <w:pStyle w:val="Normal"/>
+        <w:bidi w:val="0"/>
+        <w:jc w:val="left"/>
+        <w:rPr>
+          <w:color w:val="000000"/>
+        </w:rPr>
+      </w:pPr>
+      <w:r>
+        <w:rPr>
+          <w:color w:val="000000"/>
+        </w:rPr>
+        <w:t>"""</w:t>
+      </w:r>
+    </w:p>
+    <w:p>
+      <w:pPr>
+        <w:pStyle w:val="Normal"/>
+        <w:bidi w:val="0"/>
+        <w:jc w:val="left"/>
+        <w:rPr>
+          <w:color w:val="000000"/>
+        </w:rPr>
+      </w:pPr>
+      <w:r>
+        <w:rPr>
+          <w:color w:val="000000"/>
+        </w:rPr>
+        <w:t>def plot(test_acc_df):</w:t>
+      </w:r>
+    </w:p>
+    <w:p>
+      <w:pPr>
+        <w:pStyle w:val="Normal"/>
+        <w:bidi w:val="0"/>
+        <w:jc w:val="left"/>
+        <w:rPr>
+          <w:color w:val="000000"/>
+        </w:rPr>
+      </w:pPr>
+      <w:r>
+        <w:rPr>
+          <w:color w:val="000000"/>
+        </w:rPr>
+        <w:t xml:space="preserve">    </w:t>
+      </w:r>
+      <w:r>
+        <w:rPr>
+          <w:color w:val="000000"/>
+        </w:rPr>
+        <w:t>gg = (p9.ggplot(test_acc_df,</w:t>
+      </w:r>
+    </w:p>
+    <w:p>
+      <w:pPr>
+        <w:pStyle w:val="Normal"/>
+        <w:bidi w:val="0"/>
+        <w:jc w:val="left"/>
+        <w:rPr>
+          <w:color w:val="000000"/>
+        </w:rPr>
+      </w:pPr>
+      <w:r>
+        <w:rPr>
+          <w:color w:val="000000"/>
+        </w:rPr>
         <w:t xml:space="preserve">            </w:t>
       </w:r>
       <w:r>
         <w:rPr>
           <w:color w:val="000000"/>
         </w:rPr>
-        <w:t># ** is unpacking a dict to use as the named arguments</w:t>
+        <w:t>p9.aes(x='test_accuracy_percentage'</w:t>
       </w:r>
     </w:p>
     <w:p>
@@ -2643,849 +3514,6 @@
         <w:rPr>
           <w:color w:val="000000"/>
         </w:rPr>
-        <w:t xml:space="preserve"># train models and stub out linear_model and create algo for finding </w:t>
-      </w:r>
-    </w:p>
-    <w:p>
-      <w:pPr>
-        <w:pStyle w:val="Normal"/>
-        <w:bidi w:val="0"/>
-        <w:jc w:val="left"/>
-        <w:rPr>
-          <w:color w:val="000000"/>
-        </w:rPr>
-      </w:pPr>
-      <w:r>
-        <w:rPr>
-          <w:color w:val="000000"/>
-        </w:rPr>
-        <w:t xml:space="preserve">            </w:t>
-      </w:r>
-      <w:r>
-        <w:rPr>
-          <w:color w:val="000000"/>
-        </w:rPr>
-        <w:t># mode</w:t>
-      </w:r>
-    </w:p>
-    <w:p>
-      <w:pPr>
-        <w:pStyle w:val="Normal"/>
-        <w:bidi w:val="0"/>
-        <w:jc w:val="left"/>
-        <w:rPr>
-          <w:color w:val="000000"/>
-        </w:rPr>
-      </w:pPr>
-      <w:r>
-        <w:rPr>
-          <w:color w:val="000000"/>
-        </w:rPr>
-        <w:t xml:space="preserve">            </w:t>
-      </w:r>
-      <w:r>
-        <w:rPr>
-          <w:color w:val="000000"/>
-        </w:rPr>
-        <w:t># clf.fit(X=set_data_dict["train"]["X"], y=set_data_dict["train"]["y"]])</w:t>
-      </w:r>
-    </w:p>
-    <w:p>
-      <w:pPr>
-        <w:pStyle w:val="Normal"/>
-        <w:bidi w:val="0"/>
-        <w:jc w:val="left"/>
-        <w:rPr>
-          <w:color w:val="000000"/>
-        </w:rPr>
-      </w:pPr>
-      <w:r>
-        <w:rPr>
-          <w:color w:val="000000"/>
-        </w:rPr>
-        <w:t xml:space="preserve">            </w:t>
-      </w:r>
-      <w:r>
-        <w:rPr>
-          <w:color w:val="000000"/>
-        </w:rPr>
-        <w:t>clf.fit(**set_data_dict["train"])</w:t>
-      </w:r>
-    </w:p>
-    <w:p>
-      <w:pPr>
-        <w:pStyle w:val="Normal"/>
-        <w:bidi w:val="0"/>
-        <w:jc w:val="left"/>
-        <w:rPr>
-          <w:color w:val="000000"/>
-        </w:rPr>
-      </w:pPr>
-      <w:r>
-        <w:rPr>
-          <w:color w:val="000000"/>
-        </w:rPr>
-        <w:t xml:space="preserve">            </w:t>
-      </w:r>
-      <w:r>
-        <w:rPr>
-          <w:color w:val="000000"/>
-        </w:rPr>
-        <w:t>#mode = max(set(output_vec))</w:t>
-      </w:r>
-    </w:p>
-    <w:p>
-      <w:pPr>
-        <w:pStyle w:val="Normal"/>
-        <w:bidi w:val="0"/>
-        <w:jc w:val="left"/>
-        <w:rPr>
-          <w:color w:val="000000"/>
-        </w:rPr>
-      </w:pPr>
-      <w:r>
-        <w:rPr>
-          <w:color w:val="000000"/>
-        </w:rPr>
-        <w:t xml:space="preserve">            </w:t>
-      </w:r>
-      <w:r>
-        <w:rPr>
-          <w:color w:val="000000"/>
-        </w:rPr>
-        <w:t>MCE = mode(output_vec)</w:t>
-      </w:r>
-    </w:p>
-    <w:p>
-      <w:pPr>
-        <w:pStyle w:val="Normal"/>
-        <w:bidi w:val="0"/>
-        <w:jc w:val="left"/>
-        <w:rPr>
-          <w:color w:val="000000"/>
-        </w:rPr>
-      </w:pPr>
-      <w:r>
-        <w:rPr>
-          <w:color w:val="000000"/>
-        </w:rPr>
-        <w:t xml:space="preserve">            </w:t>
-      </w:r>
-      <w:r>
-        <w:rPr>
-          <w:color w:val="000000"/>
-        </w:rPr>
-        <w:t>linear_model.fit(**set_data_dict["train"])</w:t>
-      </w:r>
-    </w:p>
-    <w:p>
-      <w:pPr>
-        <w:pStyle w:val="Normal"/>
-        <w:bidi w:val="0"/>
-        <w:jc w:val="left"/>
-        <w:rPr>
-          <w:color w:val="000000"/>
-        </w:rPr>
-      </w:pPr>
-      <w:r>
-        <w:rPr>
-          <w:color w:val="000000"/>
-        </w:rPr>
-        <w:t xml:space="preserve">            </w:t>
-      </w:r>
-    </w:p>
-    <w:p>
-      <w:pPr>
-        <w:pStyle w:val="Normal"/>
-        <w:bidi w:val="0"/>
-        <w:jc w:val="left"/>
-        <w:rPr>
-          <w:color w:val="000000"/>
-        </w:rPr>
-      </w:pPr>
-      <w:r>
-        <w:rPr>
-          <w:color w:val="000000"/>
-        </w:rPr>
-        <w:t xml:space="preserve">            </w:t>
-      </w:r>
-      <w:r>
-        <w:rPr>
-          <w:color w:val="000000"/>
-        </w:rPr>
-        <w:t>clf.best_params_</w:t>
-      </w:r>
-    </w:p>
-    <w:p>
-      <w:pPr>
-        <w:pStyle w:val="Normal"/>
-        <w:bidi w:val="0"/>
-        <w:jc w:val="left"/>
-        <w:rPr>
-          <w:color w:val="000000"/>
-        </w:rPr>
-      </w:pPr>
-      <w:r>
-        <w:rPr>
-          <w:color w:val="000000"/>
-        </w:rPr>
-        <w:t xml:space="preserve">    </w:t>
-      </w:r>
-    </w:p>
-    <w:p>
-      <w:pPr>
-        <w:pStyle w:val="Normal"/>
-        <w:bidi w:val="0"/>
-        <w:jc w:val="left"/>
-        <w:rPr>
-          <w:color w:val="000000"/>
-        </w:rPr>
-      </w:pPr>
-      <w:r>
-        <w:rPr>
-          <w:color w:val="000000"/>
-        </w:rPr>
-        <w:t xml:space="preserve">            </w:t>
-      </w:r>
-      <w:r>
-        <w:rPr>
-          <w:color w:val="000000"/>
-        </w:rPr>
-        <w:t>cv_df = pd.DataFrame(clf.cv_results_)</w:t>
-      </w:r>
-    </w:p>
-    <w:p>
-      <w:pPr>
-        <w:pStyle w:val="Normal"/>
-        <w:bidi w:val="0"/>
-        <w:jc w:val="left"/>
-        <w:rPr>
-          <w:color w:val="000000"/>
-        </w:rPr>
-      </w:pPr>
-      <w:r>
-        <w:rPr>
-          <w:color w:val="000000"/>
-        </w:rPr>
-        <w:t xml:space="preserve">            </w:t>
-      </w:r>
-      <w:r>
-        <w:rPr>
-          <w:color w:val="000000"/>
-        </w:rPr>
-        <w:t>cv_df.loc[:,["param_n_neighbors","mean_test_score"]]</w:t>
-      </w:r>
-    </w:p>
-    <w:p>
-      <w:pPr>
-        <w:pStyle w:val="Normal"/>
-        <w:bidi w:val="0"/>
-        <w:jc w:val="left"/>
-        <w:rPr>
-          <w:color w:val="000000"/>
-        </w:rPr>
-      </w:pPr>
-      <w:r>
-        <w:rPr>
-          <w:color w:val="000000"/>
-        </w:rPr>
-        <w:t xml:space="preserve">            </w:t>
-      </w:r>
-    </w:p>
-    <w:p>
-      <w:pPr>
-        <w:pStyle w:val="Normal"/>
-        <w:bidi w:val="0"/>
-        <w:jc w:val="left"/>
-        <w:rPr>
-          <w:color w:val="000000"/>
-        </w:rPr>
-      </w:pPr>
-      <w:r>
-        <w:rPr>
-          <w:color w:val="000000"/>
-        </w:rPr>
-        <w:t xml:space="preserve">            </w:t>
-      </w:r>
-      <w:r>
-        <w:rPr>
-          <w:color w:val="000000"/>
-        </w:rPr>
-        <w:t xml:space="preserve">pred_dict = { </w:t>
-      </w:r>
-    </w:p>
-    <w:p>
-      <w:pPr>
-        <w:pStyle w:val="Normal"/>
-        <w:bidi w:val="0"/>
-        <w:jc w:val="left"/>
-        <w:rPr>
-          <w:color w:val="000000"/>
-        </w:rPr>
-      </w:pPr>
-      <w:r>
-        <w:rPr>
-          <w:color w:val="000000"/>
-        </w:rPr>
-        <w:t xml:space="preserve">                </w:t>
-      </w:r>
-      <w:r>
-        <w:rPr>
-          <w:color w:val="000000"/>
-        </w:rPr>
-        <w:t>"nearest_neighbors":clf.predict(set_data_dict["test"]["X"]),</w:t>
-      </w:r>
-    </w:p>
-    <w:p>
-      <w:pPr>
-        <w:pStyle w:val="Normal"/>
-        <w:bidi w:val="0"/>
-        <w:jc w:val="left"/>
-        <w:rPr>
-          <w:color w:val="000000"/>
-        </w:rPr>
-      </w:pPr>
-      <w:r>
-        <w:rPr>
-          <w:color w:val="000000"/>
-        </w:rPr>
-        <w:t xml:space="preserve">                </w:t>
-      </w:r>
-      <w:r>
-        <w:rPr>
-          <w:color w:val="000000"/>
-        </w:rPr>
-        <w:t>#TODO add featureless and linear_model.</w:t>
-      </w:r>
-    </w:p>
-    <w:p>
-      <w:pPr>
-        <w:pStyle w:val="Normal"/>
-        <w:bidi w:val="0"/>
-        <w:jc w:val="left"/>
-        <w:rPr>
-          <w:color w:val="000000"/>
-        </w:rPr>
-      </w:pPr>
-      <w:r>
-        <w:rPr>
-          <w:color w:val="000000"/>
-        </w:rPr>
-        <w:t xml:space="preserve">                </w:t>
-      </w:r>
-      <w:r>
-        <w:rPr>
-          <w:color w:val="000000"/>
-        </w:rPr>
-        <w:t>"featureless": MCE,</w:t>
-      </w:r>
-    </w:p>
-    <w:p>
-      <w:pPr>
-        <w:pStyle w:val="Normal"/>
-        <w:bidi w:val="0"/>
-        <w:jc w:val="left"/>
-        <w:rPr>
-          <w:color w:val="000000"/>
-        </w:rPr>
-      </w:pPr>
-      <w:r>
-        <w:rPr>
-          <w:color w:val="000000"/>
-        </w:rPr>
-        <w:t xml:space="preserve">                </w:t>
-      </w:r>
-      <w:r>
-        <w:rPr>
-          <w:color w:val="000000"/>
-        </w:rPr>
-        <w:t>"linear_model": linear_model.predict(set_data_dict["test"]["X"])</w:t>
-      </w:r>
-    </w:p>
-    <w:p>
-      <w:pPr>
-        <w:pStyle w:val="Normal"/>
-        <w:bidi w:val="0"/>
-        <w:jc w:val="left"/>
-        <w:rPr>
-          <w:color w:val="000000"/>
-        </w:rPr>
-      </w:pPr>
-      <w:r>
-        <w:rPr>
-          <w:color w:val="000000"/>
-        </w:rPr>
-        <w:t xml:space="preserve">                </w:t>
-      </w:r>
-      <w:r>
-        <w:rPr>
-          <w:color w:val="000000"/>
-        </w:rPr>
-        <w:t>}</w:t>
-      </w:r>
-    </w:p>
-    <w:p>
-      <w:pPr>
-        <w:pStyle w:val="Normal"/>
-        <w:bidi w:val="0"/>
-        <w:jc w:val="left"/>
-        <w:rPr>
-          <w:color w:val="000000"/>
-        </w:rPr>
-      </w:pPr>
-      <w:r>
-        <w:rPr>
-          <w:color w:val="000000"/>
-        </w:rPr>
-        <w:t xml:space="preserve">    </w:t>
-      </w:r>
-    </w:p>
-    <w:p>
-      <w:pPr>
-        <w:pStyle w:val="Normal"/>
-        <w:bidi w:val="0"/>
-        <w:jc w:val="left"/>
-        <w:rPr>
-          <w:color w:val="000000"/>
-        </w:rPr>
-      </w:pPr>
-      <w:r>
-        <w:rPr>
-          <w:color w:val="000000"/>
-        </w:rPr>
-        <w:t xml:space="preserve">            </w:t>
-      </w:r>
-      <w:r>
-        <w:rPr>
-          <w:color w:val="000000"/>
-        </w:rPr>
-        <w:t>for algorithm, pred_vec in pred_dict.items():</w:t>
-      </w:r>
-    </w:p>
-    <w:p>
-      <w:pPr>
-        <w:pStyle w:val="Normal"/>
-        <w:bidi w:val="0"/>
-        <w:jc w:val="left"/>
-        <w:rPr>
-          <w:color w:val="000000"/>
-        </w:rPr>
-      </w:pPr>
-      <w:r>
-        <w:rPr>
-          <w:color w:val="000000"/>
-        </w:rPr>
-        <w:t xml:space="preserve">                </w:t>
-      </w:r>
-      <w:r>
-        <w:rPr>
-          <w:color w:val="000000"/>
-        </w:rPr>
-        <w:t xml:space="preserve">test_acc_dict = { </w:t>
-      </w:r>
-    </w:p>
-    <w:p>
-      <w:pPr>
-        <w:pStyle w:val="Normal"/>
-        <w:bidi w:val="0"/>
-        <w:jc w:val="left"/>
-        <w:rPr>
-          <w:color w:val="000000"/>
-        </w:rPr>
-      </w:pPr>
-      <w:r>
-        <w:rPr>
-          <w:color w:val="000000"/>
-        </w:rPr>
-        <w:t xml:space="preserve">                    </w:t>
-      </w:r>
-      <w:r>
-        <w:rPr>
-          <w:color w:val="000000"/>
-        </w:rPr>
-        <w:t>"test_accuracy_percent":(</w:t>
-      </w:r>
-    </w:p>
-    <w:p>
-      <w:pPr>
-        <w:pStyle w:val="Normal"/>
-        <w:bidi w:val="0"/>
-        <w:jc w:val="left"/>
-        <w:rPr>
-          <w:color w:val="000000"/>
-        </w:rPr>
-      </w:pPr>
-      <w:r>
-        <w:rPr>
-          <w:color w:val="000000"/>
-        </w:rPr>
-        <w:t xml:space="preserve">                        </w:t>
-      </w:r>
-      <w:r>
-        <w:rPr>
-          <w:color w:val="000000"/>
-        </w:rPr>
-        <w:t>pred_vec == set_data_dict["test"]["y"]).mean()*100,</w:t>
-      </w:r>
-    </w:p>
-    <w:p>
-      <w:pPr>
-        <w:pStyle w:val="Normal"/>
-        <w:bidi w:val="0"/>
-        <w:jc w:val="left"/>
-        <w:rPr>
-          <w:color w:val="000000"/>
-        </w:rPr>
-      </w:pPr>
-      <w:r>
-        <w:rPr>
-          <w:color w:val="000000"/>
-        </w:rPr>
-        <w:t xml:space="preserve">                    </w:t>
-      </w:r>
-      <w:r>
-        <w:rPr>
-          <w:color w:val="000000"/>
-        </w:rPr>
-        <w:t>"data_set":data_set,</w:t>
-      </w:r>
-    </w:p>
-    <w:p>
-      <w:pPr>
-        <w:pStyle w:val="Normal"/>
-        <w:bidi w:val="0"/>
-        <w:jc w:val="left"/>
-        <w:rPr>
-          <w:color w:val="000000"/>
-        </w:rPr>
-      </w:pPr>
-      <w:r>
-        <w:rPr>
-          <w:color w:val="000000"/>
-        </w:rPr>
-        <w:t xml:space="preserve">                    </w:t>
-      </w:r>
-      <w:r>
-        <w:rPr>
-          <w:color w:val="000000"/>
-        </w:rPr>
-        <w:t>"fold_id":fold_id,</w:t>
-      </w:r>
-    </w:p>
-    <w:p>
-      <w:pPr>
-        <w:pStyle w:val="Normal"/>
-        <w:bidi w:val="0"/>
-        <w:jc w:val="left"/>
-        <w:rPr>
-          <w:color w:val="000000"/>
-        </w:rPr>
-      </w:pPr>
-      <w:r>
-        <w:rPr>
-          <w:color w:val="000000"/>
-        </w:rPr>
-        <w:t xml:space="preserve">                    </w:t>
-      </w:r>
-      <w:r>
-        <w:rPr>
-          <w:color w:val="000000"/>
-        </w:rPr>
-        <w:t>"algorithm":algorithm</w:t>
-      </w:r>
-    </w:p>
-    <w:p>
-      <w:pPr>
-        <w:pStyle w:val="Normal"/>
-        <w:bidi w:val="0"/>
-        <w:jc w:val="left"/>
-        <w:rPr>
-          <w:color w:val="000000"/>
-        </w:rPr>
-      </w:pPr>
-      <w:r>
-        <w:rPr>
-          <w:color w:val="000000"/>
-        </w:rPr>
-        <w:t xml:space="preserve">                    </w:t>
-      </w:r>
-      <w:r>
-        <w:rPr>
-          <w:color w:val="000000"/>
-        </w:rPr>
-        <w:t xml:space="preserve">}   </w:t>
-      </w:r>
-    </w:p>
-    <w:p>
-      <w:pPr>
-        <w:pStyle w:val="Normal"/>
-        <w:bidi w:val="0"/>
-        <w:jc w:val="left"/>
-        <w:rPr>
-          <w:color w:val="000000"/>
-        </w:rPr>
-      </w:pPr>
-      <w:r>
-        <w:rPr>
-          <w:color w:val="000000"/>
-        </w:rPr>
-        <w:t xml:space="preserve">                </w:t>
-      </w:r>
-      <w:r>
-        <w:rPr>
-          <w:color w:val="000000"/>
-        </w:rPr>
-        <w:t>test_acc_df_list.append(pd.DataFrame(test_acc_dict, index=[0]))</w:t>
-      </w:r>
-    </w:p>
-    <w:p>
-      <w:pPr>
-        <w:pStyle w:val="Normal"/>
-        <w:bidi w:val="0"/>
-        <w:jc w:val="left"/>
-        <w:rPr>
-          <w:color w:val="000000"/>
-        </w:rPr>
-      </w:pPr>
-      <w:r>
-        <w:rPr>
-          <w:color w:val="000000"/>
-        </w:rPr>
-      </w:r>
-    </w:p>
-    <w:p>
-      <w:pPr>
-        <w:pStyle w:val="Normal"/>
-        <w:bidi w:val="0"/>
-        <w:jc w:val="left"/>
-        <w:rPr>
-          <w:color w:val="000000"/>
-        </w:rPr>
-      </w:pPr>
-      <w:r>
-        <w:rPr>
-          <w:color w:val="000000"/>
-        </w:rPr>
-        <w:t xml:space="preserve">    </w:t>
-      </w:r>
-      <w:r>
-        <w:rPr>
-          <w:color w:val="000000"/>
-        </w:rPr>
-        <w:t>test_acc_df = pd.concat(test_acc_df_list)</w:t>
-      </w:r>
-    </w:p>
-    <w:p>
-      <w:pPr>
-        <w:pStyle w:val="Normal"/>
-        <w:bidi w:val="0"/>
-        <w:jc w:val="left"/>
-        <w:rPr>
-          <w:color w:val="000000"/>
-        </w:rPr>
-      </w:pPr>
-      <w:r>
-        <w:rPr>
-          <w:color w:val="000000"/>
-        </w:rPr>
-      </w:r>
-    </w:p>
-    <w:p>
-      <w:pPr>
-        <w:pStyle w:val="Normal"/>
-        <w:bidi w:val="0"/>
-        <w:jc w:val="left"/>
-        <w:rPr>
-          <w:color w:val="000000"/>
-        </w:rPr>
-      </w:pPr>
-      <w:r>
-        <w:rPr>
-          <w:color w:val="000000"/>
-        </w:rPr>
-        <w:t xml:space="preserve">    </w:t>
-      </w:r>
-      <w:r>
-        <w:rPr>
-          <w:color w:val="000000"/>
-        </w:rPr>
-        <w:t>return test_acc_df</w:t>
-      </w:r>
-    </w:p>
-    <w:p>
-      <w:pPr>
-        <w:pStyle w:val="Normal"/>
-        <w:bidi w:val="0"/>
-        <w:jc w:val="left"/>
-        <w:rPr>
-          <w:color w:val="000000"/>
-        </w:rPr>
-      </w:pPr>
-      <w:r>
-        <w:rPr>
-          <w:color w:val="000000"/>
-        </w:rPr>
-      </w:r>
-    </w:p>
-    <w:p>
-      <w:pPr>
-        <w:pStyle w:val="Normal"/>
-        <w:bidi w:val="0"/>
-        <w:jc w:val="left"/>
-        <w:rPr>
-          <w:color w:val="000000"/>
-        </w:rPr>
-      </w:pPr>
-      <w:r>
-        <w:rPr>
-          <w:color w:val="000000"/>
-        </w:rPr>
-        <w:t>"""</w:t>
-      </w:r>
-    </w:p>
-    <w:p>
-      <w:pPr>
-        <w:pStyle w:val="Normal"/>
-        <w:bidi w:val="0"/>
-        <w:jc w:val="left"/>
-        <w:rPr>
-          <w:color w:val="000000"/>
-        </w:rPr>
-      </w:pPr>
-      <w:r>
-        <w:rPr>
-          <w:color w:val="000000"/>
-        </w:rPr>
-        <w:t xml:space="preserve">an attempt to modularize our code to improve readibility, this method </w:t>
-      </w:r>
-    </w:p>
-    <w:p>
-      <w:pPr>
-        <w:pStyle w:val="Normal"/>
-        <w:bidi w:val="0"/>
-        <w:jc w:val="left"/>
-        <w:rPr>
-          <w:color w:val="000000"/>
-        </w:rPr>
-      </w:pPr>
-      <w:r>
-        <w:rPr>
-          <w:color w:val="000000"/>
-        </w:rPr>
-        <w:t xml:space="preserve">will make a ggplot to visually examine which learning algorithm is </w:t>
-      </w:r>
-    </w:p>
-    <w:p>
-      <w:pPr>
-        <w:pStyle w:val="Normal"/>
-        <w:bidi w:val="0"/>
-        <w:jc w:val="left"/>
-        <w:rPr>
-          <w:color w:val="000000"/>
-        </w:rPr>
-      </w:pPr>
-      <w:r>
-        <w:rPr>
-          <w:color w:val="000000"/>
-        </w:rPr>
-        <w:t>best for each data set</w:t>
-      </w:r>
-    </w:p>
-    <w:p>
-      <w:pPr>
-        <w:pStyle w:val="Normal"/>
-        <w:bidi w:val="0"/>
-        <w:jc w:val="left"/>
-        <w:rPr>
-          <w:color w:val="000000"/>
-        </w:rPr>
-      </w:pPr>
-      <w:r>
-        <w:rPr>
-          <w:color w:val="000000"/>
-        </w:rPr>
-        <w:t>"""</w:t>
-      </w:r>
-    </w:p>
-    <w:p>
-      <w:pPr>
-        <w:pStyle w:val="Normal"/>
-        <w:bidi w:val="0"/>
-        <w:jc w:val="left"/>
-        <w:rPr>
-          <w:color w:val="000000"/>
-        </w:rPr>
-      </w:pPr>
-      <w:r>
-        <w:rPr>
-          <w:color w:val="000000"/>
-        </w:rPr>
-        <w:t>def plot(test_acc_df):</w:t>
-      </w:r>
-    </w:p>
-    <w:p>
-      <w:pPr>
-        <w:pStyle w:val="Normal"/>
-        <w:bidi w:val="0"/>
-        <w:jc w:val="left"/>
-        <w:rPr>
-          <w:color w:val="000000"/>
-        </w:rPr>
-      </w:pPr>
-      <w:r>
-        <w:rPr>
-          <w:color w:val="000000"/>
-        </w:rPr>
-        <w:t xml:space="preserve">    </w:t>
-      </w:r>
-      <w:r>
-        <w:rPr>
-          <w:color w:val="000000"/>
-        </w:rPr>
-        <w:t>gg = (p9.ggplot(test_acc_df,</w:t>
-      </w:r>
-    </w:p>
-    <w:p>
-      <w:pPr>
-        <w:pStyle w:val="Normal"/>
-        <w:bidi w:val="0"/>
-        <w:jc w:val="left"/>
-        <w:rPr>
-          <w:color w:val="000000"/>
-        </w:rPr>
-      </w:pPr>
-      <w:r>
-        <w:rPr>
-          <w:color w:val="000000"/>
-        </w:rPr>
-        <w:t xml:space="preserve">            </w:t>
-      </w:r>
-      <w:r>
-        <w:rPr>
-          <w:color w:val="000000"/>
-        </w:rPr>
-        <w:t>p9.aes(x='test_accuracy_percent'</w:t>
-      </w:r>
-    </w:p>
-    <w:p>
-      <w:pPr>
-        <w:pStyle w:val="Normal"/>
-        <w:bidi w:val="0"/>
-        <w:jc w:val="left"/>
-        <w:rPr>
-          <w:color w:val="000000"/>
-        </w:rPr>
-      </w:pPr>
-      <w:r>
-        <w:rPr>
-          <w:color w:val="000000"/>
-        </w:rPr>
-        <w:t xml:space="preserve">            </w:t>
-      </w:r>
-      <w:r>
-        <w:rPr>
-          <w:color w:val="000000"/>
-        </w:rPr>
         <w:t>,y='algorithm'))</w:t>
       </w:r>
     </w:p>
@@ -3508,6 +3536,28 @@
         <w:rPr>
           <w:color w:val="000000"/>
         </w:rPr>
+        <w:t># .~ spreads vals across columns</w:t>
+      </w:r>
+    </w:p>
+    <w:p>
+      <w:pPr>
+        <w:pStyle w:val="Normal"/>
+        <w:bidi w:val="0"/>
+        <w:jc w:val="left"/>
+        <w:rPr>
+          <w:color w:val="000000"/>
+        </w:rPr>
+      </w:pPr>
+      <w:r>
+        <w:rPr>
+          <w:color w:val="000000"/>
+        </w:rPr>
+        <w:t xml:space="preserve">          </w:t>
+      </w:r>
+      <w:r>
+        <w:rPr>
+          <w:color w:val="000000"/>
+        </w:rPr>
         <w:t>+p9.facet_grid('.~ data_set')</w:t>
       </w:r>
     </w:p>
@@ -3530,6 +3580,28 @@
         <w:rPr>
           <w:color w:val="000000"/>
         </w:rPr>
+        <w:t># Use geom_point to create scatterplots</w:t>
+      </w:r>
+    </w:p>
+    <w:p>
+      <w:pPr>
+        <w:pStyle w:val="Normal"/>
+        <w:bidi w:val="0"/>
+        <w:jc w:val="left"/>
+        <w:rPr>
+          <w:color w:val="000000"/>
+        </w:rPr>
+      </w:pPr>
+      <w:r>
+        <w:rPr>
+          <w:color w:val="000000"/>
+        </w:rPr>
+        <w:t xml:space="preserve">          </w:t>
+      </w:r>
+      <w:r>
+        <w:rPr>
+          <w:color w:val="000000"/>
+        </w:rPr>
         <w:t>+p9.geom_point())</w:t>
       </w:r>
     </w:p>
@@ -3565,24 +3637,20 @@
         </w:rPr>
       </w:pPr>
       <w:r>
-        <w:rPr>
-          <w:color w:val="000000"/>
-        </w:rPr>
-      </w:r>
-    </w:p>
-    <w:p>
-      <w:pPr>
-        <w:pStyle w:val="Normal"/>
-        <w:bidi w:val="0"/>
-        <w:jc w:val="left"/>
-        <w:rPr>
-          <w:color w:val="000000"/>
-        </w:rPr>
-      </w:pPr>
-      <w:r>
-        <w:rPr>
-          <w:color w:val="000000"/>
-        </w:rPr>
+        <w:rPr/>
+      </w:r>
+    </w:p>
+    <w:p>
+      <w:pPr>
+        <w:pStyle w:val="Normal"/>
+        <w:bidi w:val="0"/>
+        <w:jc w:val="left"/>
+        <w:rPr>
+          <w:color w:val="000000"/>
+        </w:rPr>
+      </w:pPr>
+      <w:r>
+        <w:rPr/>
       </w:r>
     </w:p>
     <w:p>
@@ -3629,133 +3697,6 @@
         <w:bidi w:val="0"/>
         <w:jc w:val="left"/>
         <w:rPr>
-          <w:color w:val="000000"/>
-        </w:rPr>
-      </w:pPr>
-      <w:r>
-        <w:rPr>
-          <w:color w:val="000000"/>
-        </w:rPr>
-        <w:t xml:space="preserve">    </w:t>
-      </w:r>
-      <w:r>
-        <w:rPr>
-          <w:color w:val="000000"/>
-        </w:rPr>
-        <w:t>test_acc_df = []</w:t>
-      </w:r>
-    </w:p>
-    <w:p>
-      <w:pPr>
-        <w:pStyle w:val="Normal"/>
-        <w:bidi w:val="0"/>
-        <w:jc w:val="left"/>
-        <w:rPr>
-          <w:color w:val="000000"/>
-        </w:rPr>
-      </w:pPr>
-      <w:r>
-        <w:rPr>
-          <w:color w:val="000000"/>
-        </w:rPr>
-        <w:t xml:space="preserve">    </w:t>
-      </w:r>
-      <w:r>
-        <w:rPr>
-          <w:color w:val="000000"/>
-        </w:rPr>
-        <w:t xml:space="preserve"># retrieve our source files. Spam and test. </w:t>
-      </w:r>
-    </w:p>
-    <w:p>
-      <w:pPr>
-        <w:pStyle w:val="Normal"/>
-        <w:bidi w:val="0"/>
-        <w:jc w:val="left"/>
-        <w:rPr>
-          <w:color w:val="000000"/>
-        </w:rPr>
-      </w:pPr>
-      <w:r>
-        <w:rPr>
-          <w:color w:val="000000"/>
-        </w:rPr>
-        <w:t xml:space="preserve">    </w:t>
-      </w:r>
-      <w:r>
-        <w:rPr>
-          <w:color w:val="000000"/>
-        </w:rPr>
-        <w:t>retrieve(test_file, test_url)</w:t>
-      </w:r>
-    </w:p>
-    <w:p>
-      <w:pPr>
-        <w:pStyle w:val="Normal"/>
-        <w:bidi w:val="0"/>
-        <w:jc w:val="left"/>
-        <w:rPr>
-          <w:color w:val="000000"/>
-        </w:rPr>
-      </w:pPr>
-      <w:r>
-        <w:rPr>
-          <w:color w:val="000000"/>
-        </w:rPr>
-        <w:t xml:space="preserve">    </w:t>
-      </w:r>
-      <w:r>
-        <w:rPr>
-          <w:color w:val="000000"/>
-        </w:rPr>
-        <w:t>retrieve(spam_file, spam_url)</w:t>
-      </w:r>
-    </w:p>
-    <w:p>
-      <w:pPr>
-        <w:pStyle w:val="Normal"/>
-        <w:bidi w:val="0"/>
-        <w:jc w:val="left"/>
-        <w:rPr>
-          <w:color w:val="000000"/>
-        </w:rPr>
-      </w:pPr>
-      <w:r>
-        <w:rPr>
-          <w:color w:val="000000"/>
-        </w:rPr>
-      </w:r>
-    </w:p>
-    <w:p>
-      <w:pPr>
-        <w:pStyle w:val="Normal"/>
-        <w:bidi w:val="0"/>
-        <w:jc w:val="left"/>
-        <w:rPr>
-          <w:color w:val="000000"/>
-        </w:rPr>
-      </w:pPr>
-      <w:r>
-        <w:rPr>
-          <w:color w:val="000000"/>
-        </w:rPr>
-        <w:t xml:space="preserve">    </w:t>
-      </w:r>
-      <w:r>
-        <w:rPr>
-          <w:color w:val="000000"/>
-          <w:shd w:fill="FFFF00" w:val="clear"/>
-        </w:rPr>
-        <w:t xml:space="preserve"># call method to initialize our data frames, convert to numpy arrays, </w:t>
-      </w:r>
-    </w:p>
-    <w:p>
-      <w:pPr>
-        <w:pStyle w:val="Normal"/>
-        <w:bidi w:val="0"/>
-        <w:jc w:val="left"/>
-        <w:rPr>
-          <w:color w:val="000000"/>
           <w:highlight w:val="none"/>
           <w:shd w:fill="FFFF00" w:val="clear"/>
         </w:rPr>
@@ -3772,16 +3713,15 @@
           <w:color w:val="000000"/>
           <w:shd w:fill="FFFF00" w:val="clear"/>
         </w:rPr>
-        <w:t>(a, b, c) = df_init(test_file, spam_file, test_cols, spam_cols, data_dict)</w:t>
-      </w:r>
-    </w:p>
-    <w:p>
-      <w:pPr>
-        <w:pStyle w:val="Normal"/>
-        <w:bidi w:val="0"/>
-        <w:jc w:val="left"/>
-        <w:rPr>
-          <w:color w:val="000000"/>
+        <w:t xml:space="preserve"># retrieve our source files. Spam and test. </w:t>
+      </w:r>
+    </w:p>
+    <w:p>
+      <w:pPr>
+        <w:pStyle w:val="Normal"/>
+        <w:bidi w:val="0"/>
+        <w:jc w:val="left"/>
+        <w:rPr>
           <w:highlight w:val="none"/>
           <w:shd w:fill="FFFF00" w:val="clear"/>
         </w:rPr>
@@ -3798,16 +3738,15 @@
           <w:color w:val="000000"/>
           <w:shd w:fill="FFFF00" w:val="clear"/>
         </w:rPr>
-        <w:t># call method to perform our algorithm shown in class and the demo</w:t>
-      </w:r>
-    </w:p>
-    <w:p>
-      <w:pPr>
-        <w:pStyle w:val="Normal"/>
-        <w:bidi w:val="0"/>
-        <w:jc w:val="left"/>
-        <w:rPr>
-          <w:color w:val="000000"/>
+        <w:t>retrieve(test_file, test_url)</w:t>
+      </w:r>
+    </w:p>
+    <w:p>
+      <w:pPr>
+        <w:pStyle w:val="Normal"/>
+        <w:bidi w:val="0"/>
+        <w:jc w:val="left"/>
+        <w:rPr>
           <w:highlight w:val="none"/>
           <w:shd w:fill="FFFF00" w:val="clear"/>
         </w:rPr>
@@ -3824,27 +3763,207 @@
           <w:color w:val="000000"/>
           <w:shd w:fill="FFFF00" w:val="clear"/>
         </w:rPr>
-        <w:t>d = train(c)</w:t>
-      </w:r>
-    </w:p>
-    <w:p>
-      <w:pPr>
-        <w:pStyle w:val="Normal"/>
-        <w:bidi w:val="0"/>
-        <w:jc w:val="left"/>
-        <w:rPr>
-          <w:color w:val="000000"/>
-        </w:rPr>
-      </w:pPr>
-      <w:r>
-        <w:rPr>
-          <w:color w:val="000000"/>
-        </w:rPr>
-        <w:t xml:space="preserve">    </w:t>
-      </w:r>
-      <w:r>
-        <w:rPr>
-          <w:color w:val="000000"/>
+        <w:t>retrieve(spam_file, spam_url)</w:t>
+      </w:r>
+    </w:p>
+    <w:p>
+      <w:pPr>
+        <w:pStyle w:val="Normal"/>
+        <w:bidi w:val="0"/>
+        <w:jc w:val="left"/>
+        <w:rPr>
+          <w:highlight w:val="none"/>
+          <w:shd w:fill="FFFF00" w:val="clear"/>
+        </w:rPr>
+      </w:pPr>
+      <w:r>
+        <w:rPr>
+          <w:shd w:fill="FFFF00" w:val="clear"/>
+        </w:rPr>
+      </w:r>
+    </w:p>
+    <w:p>
+      <w:pPr>
+        <w:pStyle w:val="Normal"/>
+        <w:bidi w:val="0"/>
+        <w:jc w:val="left"/>
+        <w:rPr>
+          <w:highlight w:val="none"/>
+          <w:shd w:fill="FFFF00" w:val="clear"/>
+        </w:rPr>
+      </w:pPr>
+      <w:r>
+        <w:rPr>
+          <w:color w:val="000000"/>
+          <w:shd w:fill="FFFF00" w:val="clear"/>
+        </w:rPr>
+        <w:t xml:space="preserve">    </w:t>
+      </w:r>
+      <w:r>
+        <w:rPr>
+          <w:color w:val="000000"/>
+          <w:shd w:fill="FFFF00" w:val="clear"/>
+        </w:rPr>
+        <w:t xml:space="preserve"># call method to initialize our data frames, convert to numpy arrays, </w:t>
+      </w:r>
+    </w:p>
+    <w:p>
+      <w:pPr>
+        <w:pStyle w:val="Normal"/>
+        <w:bidi w:val="0"/>
+        <w:jc w:val="left"/>
+        <w:rPr>
+          <w:highlight w:val="none"/>
+          <w:shd w:fill="FFFF00" w:val="clear"/>
+        </w:rPr>
+      </w:pPr>
+      <w:r>
+        <w:rPr>
+          <w:color w:val="000000"/>
+          <w:shd w:fill="FFFF00" w:val="clear"/>
+        </w:rPr>
+        <w:t xml:space="preserve">    </w:t>
+      </w:r>
+      <w:r>
+        <w:rPr>
+          <w:color w:val="000000"/>
+          <w:shd w:fill="FFFF00" w:val="clear"/>
+        </w:rPr>
+        <w:t xml:space="preserve">(test, spam, _dict) = df_init(test_file, spam_file, test_cols, </w:t>
+      </w:r>
+    </w:p>
+    <w:p>
+      <w:pPr>
+        <w:pStyle w:val="Normal"/>
+        <w:bidi w:val="0"/>
+        <w:jc w:val="left"/>
+        <w:rPr>
+          <w:highlight w:val="none"/>
+          <w:shd w:fill="FFFF00" w:val="clear"/>
+        </w:rPr>
+      </w:pPr>
+      <w:r>
+        <w:rPr>
+          <w:color w:val="000000"/>
+          <w:shd w:fill="FFFF00" w:val="clear"/>
+        </w:rPr>
+        <w:t xml:space="preserve">                                     </w:t>
+      </w:r>
+      <w:r>
+        <w:rPr>
+          <w:color w:val="000000"/>
+          <w:shd w:fill="FFFF00" w:val="clear"/>
+        </w:rPr>
+        <w:t>spam_cols, data_dict)</w:t>
+      </w:r>
+    </w:p>
+    <w:p>
+      <w:pPr>
+        <w:pStyle w:val="Normal"/>
+        <w:bidi w:val="0"/>
+        <w:jc w:val="left"/>
+        <w:rPr>
+          <w:highlight w:val="none"/>
+          <w:shd w:fill="FFFF00" w:val="clear"/>
+        </w:rPr>
+      </w:pPr>
+      <w:r>
+        <w:rPr>
+          <w:color w:val="000000"/>
+          <w:shd w:fill="FFFF00" w:val="clear"/>
+        </w:rPr>
+        <w:t xml:space="preserve">    </w:t>
+      </w:r>
+    </w:p>
+    <w:p>
+      <w:pPr>
+        <w:pStyle w:val="Normal"/>
+        <w:bidi w:val="0"/>
+        <w:jc w:val="left"/>
+        <w:rPr>
+          <w:highlight w:val="none"/>
+          <w:shd w:fill="FFFF00" w:val="clear"/>
+        </w:rPr>
+      </w:pPr>
+      <w:r>
+        <w:rPr>
+          <w:color w:val="000000"/>
+          <w:shd w:fill="FFFF00" w:val="clear"/>
+        </w:rPr>
+        <w:t xml:space="preserve">    </w:t>
+      </w:r>
+      <w:r>
+        <w:rPr>
+          <w:color w:val="000000"/>
+          <w:shd w:fill="FFFF00" w:val="clear"/>
+        </w:rPr>
+        <w:t># call method to perform our algorithm shown in class and the demo</w:t>
+      </w:r>
+    </w:p>
+    <w:p>
+      <w:pPr>
+        <w:pStyle w:val="Normal"/>
+        <w:bidi w:val="0"/>
+        <w:jc w:val="left"/>
+        <w:rPr>
+          <w:highlight w:val="none"/>
+          <w:shd w:fill="FFFF00" w:val="clear"/>
+        </w:rPr>
+      </w:pPr>
+      <w:r>
+        <w:rPr>
+          <w:color w:val="000000"/>
+          <w:shd w:fill="FFFF00" w:val="clear"/>
+        </w:rPr>
+        <w:t xml:space="preserve">    </w:t>
+      </w:r>
+      <w:r>
+        <w:rPr>
+          <w:color w:val="000000"/>
+          <w:shd w:fill="FFFF00" w:val="clear"/>
+        </w:rPr>
+        <w:t>trained_data = train(_dict)</w:t>
+      </w:r>
+    </w:p>
+    <w:p>
+      <w:pPr>
+        <w:pStyle w:val="Normal"/>
+        <w:bidi w:val="0"/>
+        <w:jc w:val="left"/>
+        <w:rPr>
+          <w:highlight w:val="none"/>
+          <w:shd w:fill="FFFF00" w:val="clear"/>
+        </w:rPr>
+      </w:pPr>
+      <w:r>
+        <w:rPr>
+          <w:color w:val="000000"/>
+          <w:shd w:fill="FFFF00" w:val="clear"/>
+        </w:rPr>
+        <w:t xml:space="preserve">    </w:t>
+      </w:r>
+    </w:p>
+    <w:p>
+      <w:pPr>
+        <w:pStyle w:val="Normal"/>
+        <w:bidi w:val="0"/>
+        <w:jc w:val="left"/>
+        <w:rPr>
+          <w:highlight w:val="none"/>
+          <w:shd w:fill="FFFF00" w:val="clear"/>
+        </w:rPr>
+      </w:pPr>
+      <w:r>
+        <w:rPr>
+          <w:color w:val="000000"/>
+          <w:shd w:fill="FFFF00" w:val="clear"/>
+        </w:rPr>
+        <w:t xml:space="preserve">    </w:t>
+      </w:r>
+      <w:r>
+        <w:rPr>
+          <w:color w:val="000000"/>
+          <w:shd w:fill="FFFF00" w:val="clear"/>
         </w:rPr>
         <w:t># plot our values by passing in the previously filled variable d</w:t>
       </w:r>
@@ -3855,35 +3974,36 @@
         <w:bidi w:val="0"/>
         <w:jc w:val="left"/>
         <w:rPr>
-          <w:color w:val="000000"/>
-        </w:rPr>
-      </w:pPr>
-      <w:r>
-        <w:rPr>
-          <w:color w:val="000000"/>
-        </w:rPr>
-        <w:t xml:space="preserve">    </w:t>
-      </w:r>
-      <w:r>
-        <w:rPr>
-          <w:color w:val="000000"/>
-        </w:rPr>
-        <w:t>plot(d)</w:t>
-      </w:r>
-    </w:p>
-    <w:p>
-      <w:pPr>
-        <w:pStyle w:val="Normal"/>
-        <w:bidi w:val="0"/>
-        <w:jc w:val="left"/>
-        <w:rPr>
-          <w:color w:val="000000"/>
-        </w:rPr>
-      </w:pPr>
-      <w:r>
-        <w:rPr>
-          <w:color w:val="000000"/>
-        </w:rPr>
+          <w:highlight w:val="none"/>
+          <w:shd w:fill="FFFF00" w:val="clear"/>
+        </w:rPr>
+      </w:pPr>
+      <w:r>
+        <w:rPr>
+          <w:color w:val="000000"/>
+          <w:shd w:fill="FFFF00" w:val="clear"/>
+        </w:rPr>
+        <w:t xml:space="preserve">    </w:t>
+      </w:r>
+      <w:r>
+        <w:rPr>
+          <w:color w:val="000000"/>
+          <w:shd w:fill="FFFF00" w:val="clear"/>
+        </w:rPr>
+        <w:t>plot(trained_data)</w:t>
+      </w:r>
+    </w:p>
+    <w:p>
+      <w:pPr>
+        <w:pStyle w:val="Normal"/>
+        <w:bidi w:val="0"/>
+        <w:jc w:val="left"/>
+        <w:rPr>
+          <w:color w:val="000000"/>
+        </w:rPr>
+      </w:pPr>
+      <w:r>
+        <w:rPr/>
       </w:r>
     </w:p>
     <w:p>
@@ -3956,6 +4076,19 @@
         </w:rPr>
       </w:pPr>
       <w:r>
+        <w:rPr/>
+      </w:r>
+    </w:p>
+    <w:p>
+      <w:pPr>
+        <w:pStyle w:val="Normal"/>
+        <w:bidi w:val="0"/>
+        <w:jc w:val="left"/>
+        <w:rPr>
+          <w:color w:val="000000"/>
+        </w:rPr>
+      </w:pPr>
+      <w:r>
         <w:rPr>
           <w:color w:val="000000"/>
         </w:rPr>
@@ -7929,9 +8062,7 @@
         </w:rPr>
       </w:pPr>
       <w:r>
-        <w:rPr>
-          <w:color w:val="C9211E"/>
-        </w:rPr>
+        <w:rPr/>
       </w:r>
     </w:p>
     <w:sectPr>

</xml_diff>